<commit_message>
Update de  documento del obligatorio.
Se actualiza una nueva version.
</commit_message>
<xml_diff>
--- a/Documentacion_de_la_instalacion/Instalacion ServerB.docx
+++ b/Documentacion_de_la_instalacion/Instalacion ServerB.docx
@@ -3,11 +3,9 @@
 <w:document xmlns:wpc="http://schemas.microsoft.com/office/word/2010/wordprocessingCanvas" xmlns:cx="http://schemas.microsoft.com/office/drawing/2014/chartex" xmlns:cx1="http://schemas.microsoft.com/office/drawing/2015/9/8/chartex" xmlns:cx2="http://schemas.microsoft.com/office/drawing/2015/10/21/chartex" xmlns:cx3="http://schemas.microsoft.com/office/drawing/2016/5/9/chartex" xmlns:cx4="http://schemas.microsoft.com/office/drawing/2016/5/10/chartex" xmlns:cx5="http://schemas.microsoft.com/office/drawing/2016/5/11/chartex" xmlns:cx6="http://schemas.microsoft.com/office/drawing/2016/5/12/chartex" xmlns:cx7="http://schemas.microsoft.com/office/drawing/2016/5/13/chartex" xmlns:cx8="http://schemas.microsoft.com/office/drawing/2016/5/14/chartex" xmlns:mc="http://schemas.openxmlformats.org/markup-compatibility/2006" xmlns:aink="http://schemas.microsoft.com/office/drawing/2016/ink" xmlns:am3d="http://schemas.microsoft.com/office/drawing/2017/model3d" xmlns:o="urn:schemas-microsoft-com:office:office" xmlns:oel="http://schemas.microsoft.com/office/2019/extlst" xmlns:r="http://schemas.openxmlformats.org/officeDocument/2006/relationships" xmlns:m="http://schemas.openxmlformats.org/officeDocument/2006/math" xmlns:v="urn:schemas-microsoft-com:vml" xmlns:wp14="http://schemas.microsoft.com/office/word/2010/wordprocessingDrawing" xmlns:wp="http://schemas.openxmlformats.org/drawingml/2006/wordprocessingDrawing" xmlns:w10="urn:schemas-microsoft-com:office:word" xmlns:w="http://schemas.openxmlformats.org/wordprocessingml/2006/main" xmlns:w14="http://schemas.microsoft.com/office/word/2010/wordml" xmlns:w15="http://schemas.microsoft.com/office/word/2012/wordml" xmlns:w16cex="http://schemas.microsoft.com/office/word/2018/wordml/cex" xmlns:w16cid="http://schemas.microsoft.com/office/word/2016/wordml/cid" xmlns:w16="http://schemas.microsoft.com/office/word/2018/wordml" xmlns:w16sdtdh="http://schemas.microsoft.com/office/word/2020/wordml/sdtdatahash" xmlns:w16se="http://schemas.microsoft.com/office/word/2015/wordml/symex" xmlns:wpg="http://schemas.microsoft.com/office/word/2010/wordprocessingGroup" xmlns:wpi="http://schemas.microsoft.com/office/word/2010/wordprocessingInk" xmlns:wne="http://schemas.microsoft.com/office/word/2006/wordml" xmlns:wps="http://schemas.microsoft.com/office/word/2010/wordprocessingShape" mc:Ignorable="w14 w15 w16se w16cid w16 w16cex w16sdtdh wp14">
   <w:body>
     <w:p>
-      <w:proofErr w:type="spellStart"/>
       <w:r>
         <w:t>ServerB</w:t>
       </w:r>
-      <w:proofErr w:type="spellEnd"/>
     </w:p>
     <w:p>
       <w:r>
@@ -228,6 +226,47 @@
       </w:r>
     </w:p>
     <w:p>
+      <w:r>
+        <w:rPr>
+          <w:noProof/>
+        </w:rPr>
+        <w:lastRenderedPageBreak/>
+        <w:drawing>
+          <wp:inline distT="0" distB="0" distL="0" distR="0" wp14:anchorId="2250688A" wp14:editId="7DC6404A">
+            <wp:extent cx="5400040" cy="5113655"/>
+            <wp:effectExtent l="0" t="0" r="0" b="0"/>
+            <wp:docPr id="1428837076" name="Imagen 1" descr="Interfaz de usuario gráfica, Texto, Aplicación, Correo electrónico&#10;&#10;Descripción generada automáticamente"/>
+            <wp:cNvGraphicFramePr>
+              <a:graphicFrameLocks xmlns:a="http://schemas.openxmlformats.org/drawingml/2006/main" noChangeAspect="1"/>
+            </wp:cNvGraphicFramePr>
+            <a:graphic xmlns:a="http://schemas.openxmlformats.org/drawingml/2006/main">
+              <a:graphicData uri="http://schemas.openxmlformats.org/drawingml/2006/picture">
+                <pic:pic xmlns:pic="http://schemas.openxmlformats.org/drawingml/2006/picture">
+                  <pic:nvPicPr>
+                    <pic:cNvPr id="1154160868" name="Imagen 1" descr="Interfaz de usuario gráfica, Texto, Aplicación, Correo electrónico&#10;&#10;Descripción generada automáticamente"/>
+                    <pic:cNvPicPr/>
+                  </pic:nvPicPr>
+                  <pic:blipFill>
+                    <a:blip r:embed="rId12"/>
+                    <a:stretch>
+                      <a:fillRect/>
+                    </a:stretch>
+                  </pic:blipFill>
+                  <pic:spPr>
+                    <a:xfrm>
+                      <a:off x="0" y="0"/>
+                      <a:ext cx="5400040" cy="5113655"/>
+                    </a:xfrm>
+                    <a:prstGeom prst="rect">
+                      <a:avLst/>
+                    </a:prstGeom>
+                  </pic:spPr>
+                </pic:pic>
+              </a:graphicData>
+            </a:graphic>
+          </wp:inline>
+        </w:drawing>
+      </w:r>
       <w:r>
         <w:rPr>
           <w:noProof/>
@@ -1661,6 +1700,15 @@
 </file>
 
 <file path=customXml/item1.xml><?xml version="1.0" encoding="utf-8"?>
+<?mso-contentType ?>
+<FormTemplates xmlns="http://schemas.microsoft.com/sharepoint/v3/contenttype/forms">
+  <Display>DocumentLibraryForm</Display>
+  <Edit>DocumentLibraryForm</Edit>
+  <New>DocumentLibraryForm</New>
+</FormTemplates>
+</file>
+
+<file path=customXml/item2.xml><?xml version="1.0" encoding="utf-8"?>
 <ct:contentTypeSchema xmlns:ct="http://schemas.microsoft.com/office/2006/metadata/contentType" xmlns:ma="http://schemas.microsoft.com/office/2006/metadata/properties/metaAttributes" ct:_="" ma:_="" ma:contentTypeName="Documento" ma:contentTypeID="0x010100F69051859C01994FA502C7A4E09F032B" ma:contentTypeVersion="8" ma:contentTypeDescription="Crear nuevo documento." ma:contentTypeScope="" ma:versionID="7d3be3de89cfac1a75c020d78647b078">
   <xsd:schema xmlns:xsd="http://www.w3.org/2001/XMLSchema" xmlns:xs="http://www.w3.org/2001/XMLSchema" xmlns:p="http://schemas.microsoft.com/office/2006/metadata/properties" xmlns:ns3="c05ffaf5-d7f0-46d5-bf63-d2fd1185a934" xmlns:ns4="5855197f-3689-4c4d-92a0-13b7401818ee" targetNamespace="http://schemas.microsoft.com/office/2006/metadata/properties" ma:root="true" ma:fieldsID="c6cfb955d0e522b509141cec4bda7672" ns3:_="" ns4:_="">
     <xsd:import namespace="c05ffaf5-d7f0-46d5-bf63-d2fd1185a934"/>
@@ -1849,15 +1897,6 @@
 </ct:contentTypeSchema>
 </file>
 
-<file path=customXml/item2.xml><?xml version="1.0" encoding="utf-8"?>
-<?mso-contentType ?>
-<FormTemplates xmlns="http://schemas.microsoft.com/sharepoint/v3/contenttype/forms">
-  <Display>DocumentLibraryForm</Display>
-  <Edit>DocumentLibraryForm</Edit>
-  <New>DocumentLibraryForm</New>
-</FormTemplates>
-</file>
-
 <file path=customXml/item3.xml><?xml version="1.0" encoding="utf-8"?>
 <p:properties xmlns:p="http://schemas.microsoft.com/office/2006/metadata/properties" xmlns:xsi="http://www.w3.org/2001/XMLSchema-instance" xmlns:pc="http://schemas.microsoft.com/office/infopath/2007/PartnerControls">
   <documentManagement>
@@ -1867,6 +1906,14 @@
 </file>
 
 <file path=customXml/itemProps1.xml><?xml version="1.0" encoding="utf-8"?>
+<ds:datastoreItem xmlns:ds="http://schemas.openxmlformats.org/officeDocument/2006/customXml" ds:itemID="{72CD582C-6573-4943-B080-B091E92982E4}">
+  <ds:schemaRefs>
+    <ds:schemaRef ds:uri="http://schemas.microsoft.com/sharepoint/v3/contenttype/forms"/>
+  </ds:schemaRefs>
+</ds:datastoreItem>
+</file>
+
+<file path=customXml/itemProps2.xml><?xml version="1.0" encoding="utf-8"?>
 <ds:datastoreItem xmlns:ds="http://schemas.openxmlformats.org/officeDocument/2006/customXml" ds:itemID="{C337819D-83FA-4BAF-8F0F-63F53CD8CE10}">
   <ds:schemaRefs>
     <ds:schemaRef ds:uri="http://schemas.microsoft.com/office/2006/metadata/contentType"/>
@@ -1885,14 +1932,6 @@
 </ds:datastoreItem>
 </file>
 
-<file path=customXml/itemProps2.xml><?xml version="1.0" encoding="utf-8"?>
-<ds:datastoreItem xmlns:ds="http://schemas.openxmlformats.org/officeDocument/2006/customXml" ds:itemID="{72CD582C-6573-4943-B080-B091E92982E4}">
-  <ds:schemaRefs>
-    <ds:schemaRef ds:uri="http://schemas.microsoft.com/sharepoint/v3/contenttype/forms"/>
-  </ds:schemaRefs>
-</ds:datastoreItem>
-</file>
-
 <file path=customXml/itemProps3.xml><?xml version="1.0" encoding="utf-8"?>
 <ds:datastoreItem xmlns:ds="http://schemas.openxmlformats.org/officeDocument/2006/customXml" ds:itemID="{1266D70B-6CA8-4473-AE43-CE100E08EF57}">
   <ds:schemaRefs>

</xml_diff>